<commit_message>
Complex pdf and what not added
</commit_message>
<xml_diff>
--- a/Complex Cover Sheet.docx
+++ b/Complex Cover Sheet.docx
@@ -1160,7 +1160,23 @@
               <w:sz w:val="20"/>
               <w:szCs w:val="20"/>
             </w:rPr>
-            <w:t>23/06/2021</w:t>
+            <w:t>2</w:t>
+          </w:r>
+          <w:r>
+            <w:rPr>
+              <w:rFonts w:ascii="Arial" w:hAnsi="Arial" w:cs="Arial"/>
+              <w:sz w:val="20"/>
+              <w:szCs w:val="20"/>
+            </w:rPr>
+            <w:t>6</w:t>
+          </w:r>
+          <w:r>
+            <w:rPr>
+              <w:rFonts w:ascii="Arial" w:hAnsi="Arial" w:cs="Arial"/>
+              <w:sz w:val="20"/>
+              <w:szCs w:val="20"/>
+            </w:rPr>
+            <w:t>/06/2021</w:t>
           </w:r>
         </w:sdtContent>
       </w:sdt>
@@ -2171,7 +2187,23 @@
               <w:sz w:val="20"/>
               <w:szCs w:val="20"/>
             </w:rPr>
-            <w:t>23/06/2021</w:t>
+            <w:t>2</w:t>
+          </w:r>
+          <w:r>
+            <w:rPr>
+              <w:rFonts w:ascii="Arial" w:hAnsi="Arial" w:cs="Arial"/>
+              <w:sz w:val="20"/>
+              <w:szCs w:val="20"/>
+            </w:rPr>
+            <w:t>6</w:t>
+          </w:r>
+          <w:r>
+            <w:rPr>
+              <w:rFonts w:ascii="Arial" w:hAnsi="Arial" w:cs="Arial"/>
+              <w:sz w:val="20"/>
+              <w:szCs w:val="20"/>
+            </w:rPr>
+            <w:t>/06/2021</w:t>
           </w:r>
         </w:sdtContent>
       </w:sdt>
@@ -4517,6 +4549,7 @@
     <w:rsid w:val="00B56720"/>
     <w:rsid w:val="00BA12BB"/>
     <w:rsid w:val="00BD241D"/>
+    <w:rsid w:val="00CB4AF5"/>
     <w:rsid w:val="00D566F3"/>
     <w:rsid w:val="00E46362"/>
   </w:rsids>
@@ -5452,12 +5485,6 @@
 </file>
 
 <file path=customXml/item1.xml><?xml version="1.0" encoding="utf-8"?>
-<p:properties xmlns:p="http://schemas.microsoft.com/office/2006/metadata/properties" xmlns:xsi="http://www.w3.org/2001/XMLSchema-instance" xmlns:pc="http://schemas.microsoft.com/office/infopath/2007/PartnerControls">
-  <documentManagement/>
-</p:properties>
-</file>
-
-<file path=customXml/item2.xml><?xml version="1.0" encoding="utf-8"?>
 <ct:contentTypeSchema xmlns:ct="http://schemas.microsoft.com/office/2006/metadata/contentType" xmlns:ma="http://schemas.microsoft.com/office/2006/metadata/properties/metaAttributes" ct:_="" ma:_="" ma:contentTypeName="Document" ma:contentTypeID="0x01010074F10D0031F0BF458937D03CD959F800" ma:contentTypeVersion="2" ma:contentTypeDescription="Create a new document." ma:contentTypeScope="" ma:versionID="22658fbbe58056141266b6804671c3a5">
   <xsd:schema xmlns:xsd="http://www.w3.org/2001/XMLSchema" xmlns:xs="http://www.w3.org/2001/XMLSchema" xmlns:p="http://schemas.microsoft.com/office/2006/metadata/properties" xmlns:ns2="d3e75b01-560b-433b-b252-2f7f4dd541a7" targetNamespace="http://schemas.microsoft.com/office/2006/metadata/properties" ma:root="true" ma:fieldsID="f5d11f23da6c7d70c9e80f3f639109d2" ns2:_="">
     <xsd:import namespace="d3e75b01-560b-433b-b252-2f7f4dd541a7"/>
@@ -5589,7 +5616,17 @@
 </ct:contentTypeSchema>
 </file>
 
+<file path=customXml/item2.xml><?xml version="1.0" encoding="utf-8"?>
+<p:properties xmlns:p="http://schemas.microsoft.com/office/2006/metadata/properties" xmlns:xsi="http://www.w3.org/2001/XMLSchema-instance" xmlns:pc="http://schemas.microsoft.com/office/infopath/2007/PartnerControls">
+  <documentManagement/>
+</p:properties>
+</file>
+
 <file path=customXml/item3.xml><?xml version="1.0" encoding="utf-8"?>
+<b:Sources xmlns:b="http://schemas.openxmlformats.org/officeDocument/2006/bibliography" xmlns="http://schemas.openxmlformats.org/officeDocument/2006/bibliography" SelectedStyle="\APA.XSL" StyleName="APA"/>
+</file>
+
+<file path=customXml/item4.xml><?xml version="1.0" encoding="utf-8"?>
 <?mso-contentType ?>
 <FormTemplates xmlns="http://schemas.microsoft.com/sharepoint/v3/contenttype/forms">
   <Display>DocumentLibraryForm</Display>
@@ -5598,20 +5635,7 @@
 </FormTemplates>
 </file>
 
-<file path=customXml/item4.xml><?xml version="1.0" encoding="utf-8"?>
-<b:Sources xmlns:b="http://schemas.openxmlformats.org/officeDocument/2006/bibliography" xmlns="http://schemas.openxmlformats.org/officeDocument/2006/bibliography" SelectedStyle="\APA.XSL" StyleName="APA"/>
-</file>
-
 <file path=customXml/itemProps1.xml><?xml version="1.0" encoding="utf-8"?>
-<ds:datastoreItem xmlns:ds="http://schemas.openxmlformats.org/officeDocument/2006/customXml" ds:itemID="{ABFB28AF-00BF-4587-8BF5-482939D797F3}">
-  <ds:schemaRefs>
-    <ds:schemaRef ds:uri="http://schemas.microsoft.com/office/2006/metadata/properties"/>
-    <ds:schemaRef ds:uri="http://schemas.microsoft.com/office/infopath/2007/PartnerControls"/>
-  </ds:schemaRefs>
-</ds:datastoreItem>
-</file>
-
-<file path=customXml/itemProps2.xml><?xml version="1.0" encoding="utf-8"?>
 <ds:datastoreItem xmlns:ds="http://schemas.openxmlformats.org/officeDocument/2006/customXml" ds:itemID="{63F23F35-E8EF-4BCB-83B1-9238DAD48353}">
   <ds:schemaRefs>
     <ds:schemaRef ds:uri="http://schemas.microsoft.com/office/2006/metadata/contentType"/>
@@ -5629,18 +5653,27 @@
 </ds:datastoreItem>
 </file>
 
+<file path=customXml/itemProps2.xml><?xml version="1.0" encoding="utf-8"?>
+<ds:datastoreItem xmlns:ds="http://schemas.openxmlformats.org/officeDocument/2006/customXml" ds:itemID="{ABFB28AF-00BF-4587-8BF5-482939D797F3}">
+  <ds:schemaRefs>
+    <ds:schemaRef ds:uri="http://schemas.microsoft.com/office/2006/metadata/properties"/>
+    <ds:schemaRef ds:uri="http://schemas.microsoft.com/office/infopath/2007/PartnerControls"/>
+  </ds:schemaRefs>
+</ds:datastoreItem>
+</file>
+
 <file path=customXml/itemProps3.xml><?xml version="1.0" encoding="utf-8"?>
+<ds:datastoreItem xmlns:ds="http://schemas.openxmlformats.org/officeDocument/2006/customXml" ds:itemID="{29D41AD6-3F73-4724-A89D-64D4E78F2DA6}">
+  <ds:schemaRefs>
+    <ds:schemaRef ds:uri="http://schemas.openxmlformats.org/officeDocument/2006/bibliography"/>
+  </ds:schemaRefs>
+</ds:datastoreItem>
+</file>
+
+<file path=customXml/itemProps4.xml><?xml version="1.0" encoding="utf-8"?>
 <ds:datastoreItem xmlns:ds="http://schemas.openxmlformats.org/officeDocument/2006/customXml" ds:itemID="{E9D78D93-5025-4AAC-95E9-87A1640AAEAA}">
   <ds:schemaRefs>
     <ds:schemaRef ds:uri="http://schemas.microsoft.com/sharepoint/v3/contenttype/forms"/>
   </ds:schemaRefs>
 </ds:datastoreItem>
-</file>
-
-<file path=customXml/itemProps4.xml><?xml version="1.0" encoding="utf-8"?>
-<ds:datastoreItem xmlns:ds="http://schemas.openxmlformats.org/officeDocument/2006/customXml" ds:itemID="{29D41AD6-3F73-4724-A89D-64D4E78F2DA6}">
-  <ds:schemaRefs>
-    <ds:schemaRef ds:uri="http://schemas.openxmlformats.org/officeDocument/2006/bibliography"/>
-  </ds:schemaRefs>
-</ds:datastoreItem>
 </file>
</xml_diff>